<commit_message>
File upload without image
</commit_message>
<xml_diff>
--- a/Analysis/Analysis.docx
+++ b/Analysis/Analysis.docx
@@ -112,9 +112,11 @@
       <w:r>
         <w:t xml:space="preserve">helps to provide some guideline how the work can be </w:t>
       </w:r>
+      <w:proofErr w:type="gramStart"/>
       <w:r>
         <w:t>develop</w:t>
       </w:r>
+      <w:proofErr w:type="gramEnd"/>
       <w:r>
         <w:t xml:space="preserve"> in efficient and </w:t>
       </w:r>
@@ -844,7 +846,15 @@
         <w:ind w:left="1440"/>
       </w:pPr>
       <w:r>
-        <w:t xml:space="preserve">Operational Feasibility undertake the study to analyse and determine whether and how effectively an organization needs can be met by completing the project. </w:t>
+        <w:t xml:space="preserve">Operational Feasibility undertake the study to </w:t>
+      </w:r>
+      <w:proofErr w:type="spellStart"/>
+      <w:r>
+        <w:t>analyse</w:t>
+      </w:r>
+      <w:proofErr w:type="spellEnd"/>
+      <w:r>
+        <w:t xml:space="preserve"> and determine whether and how effectively an organization needs can be met by completing the project. </w:t>
       </w:r>
       <w:r>
         <w:t>There is no risk while operating large number won’t be active at a same time.</w:t>
@@ -1008,8 +1018,17 @@
                 <w:rFonts w:cs="Arial"/>
                 <w:b/>
               </w:rPr>
-              <w:t>F.R S.No</w:t>
-            </w:r>
+              <w:t xml:space="preserve">F.R </w:t>
+            </w:r>
+            <w:proofErr w:type="spellStart"/>
+            <w:r>
+              <w:rPr>
+                <w:rFonts w:cs="Arial"/>
+                <w:b/>
+              </w:rPr>
+              <w:t>S.No</w:t>
+            </w:r>
+            <w:proofErr w:type="spellEnd"/>
           </w:p>
         </w:tc>
         <w:tc>
@@ -4319,8 +4338,13 @@
         <w:ind w:left="720" w:firstLine="720"/>
         <w:jc w:val="both"/>
       </w:pPr>
-      <w:r>
-        <w:t>MoSCoW Prioritization is the prioritization process which helps to manage the requirement.</w:t>
+      <w:proofErr w:type="spellStart"/>
+      <w:r>
+        <w:t>MoSCoW</w:t>
+      </w:r>
+      <w:proofErr w:type="spellEnd"/>
+      <w:r>
+        <w:t xml:space="preserve"> Prioritization is the prioritization process which helps to manage the requirement.</w:t>
       </w:r>
       <w:r>
         <w:t xml:space="preserve"> It helps to determine which types of requirement is most needed to be implement on the system.</w:t>
@@ -4376,8 +4400,21 @@
         <w:ind w:left="720"/>
         <w:jc w:val="both"/>
       </w:pPr>
-      <w:r>
-        <w:t>MoSCoW method is popularized by the DSDM community. Its easiest way to understand and manage the priorities. The MoSCoW stands for:</w:t>
+      <w:proofErr w:type="spellStart"/>
+      <w:r>
+        <w:t>MoSCoW</w:t>
+      </w:r>
+      <w:proofErr w:type="spellEnd"/>
+      <w:r>
+        <w:t xml:space="preserve"> method is popularized by the DSDM community. Its easiest way to understand and manage the priorities. The </w:t>
+      </w:r>
+      <w:proofErr w:type="spellStart"/>
+      <w:r>
+        <w:t>MoSCoW</w:t>
+      </w:r>
+      <w:proofErr w:type="spellEnd"/>
+      <w:r>
+        <w:t xml:space="preserve"> stands for:</w:t>
       </w:r>
     </w:p>
     <w:p>
@@ -4390,13 +4427,7 @@
         <w:jc w:val="both"/>
       </w:pPr>
       <w:r>
-        <w:t xml:space="preserve">M </w:t>
-      </w:r>
-      <w:r>
-        <w:t>–</w:t>
-      </w:r>
-      <w:r>
-        <w:t xml:space="preserve"> Must Have</w:t>
+        <w:t>M – Must Have</w:t>
       </w:r>
       <w:r>
         <w:t>: System must have this.</w:t>
@@ -4415,19 +4446,7 @@
         <w:t>S – Should Have</w:t>
       </w:r>
       <w:r>
-        <w:t xml:space="preserve">: </w:t>
-      </w:r>
-      <w:r>
-        <w:t xml:space="preserve">System </w:t>
-      </w:r>
-      <w:r>
-        <w:t>should</w:t>
-      </w:r>
-      <w:r>
-        <w:t xml:space="preserve"> have this</w:t>
-      </w:r>
-      <w:r>
-        <w:t xml:space="preserve"> if at possible.</w:t>
+        <w:t>: System should have this if at possible.</w:t>
       </w:r>
     </w:p>
     <w:p>
@@ -4440,23 +4459,14 @@
         <w:jc w:val="both"/>
       </w:pPr>
       <w:r>
-        <w:t xml:space="preserve">C </w:t>
-      </w:r>
-      <w:r>
-        <w:t>–</w:t>
+        <w:t>C –</w:t>
       </w:r>
       <w:r>
         <w:tab/>
         <w:t>Could Have</w:t>
       </w:r>
       <w:r>
-        <w:t xml:space="preserve">: </w:t>
-      </w:r>
-      <w:r>
-        <w:t xml:space="preserve">System </w:t>
-      </w:r>
-      <w:r>
-        <w:t>could have this if it does not affect anything else.</w:t>
+        <w:t>: System could have this if it does not affect anything else.</w:t>
       </w:r>
     </w:p>
     <w:p>
@@ -4472,13 +4482,7 @@
         <w:t>W – Won’t Have</w:t>
       </w:r>
       <w:r>
-        <w:t xml:space="preserve">: </w:t>
-      </w:r>
-      <w:r>
-        <w:t xml:space="preserve">System </w:t>
-      </w:r>
-      <w:r>
-        <w:t>won’t have this time but would be added on the future.</w:t>
+        <w:t>: System won’t have this time but would be added on the future.</w:t>
       </w:r>
     </w:p>
     <w:p>
@@ -4522,7 +4526,23 @@
           <w:rFonts w:cs="Arial"/>
           <w:b/>
         </w:rPr>
-        <w:t xml:space="preserve"> MoSCoW Prioritization</w:t>
+        <w:t xml:space="preserve"> </w:t>
+      </w:r>
+      <w:proofErr w:type="spellStart"/>
+      <w:r>
+        <w:rPr>
+          <w:rFonts w:cs="Arial"/>
+          <w:b/>
+        </w:rPr>
+        <w:t>MoSCoW</w:t>
+      </w:r>
+      <w:proofErr w:type="spellEnd"/>
+      <w:r>
+        <w:rPr>
+          <w:rFonts w:cs="Arial"/>
+          <w:b/>
+        </w:rPr>
+        <w:t xml:space="preserve"> Prioritization</w:t>
       </w:r>
       <w:r>
         <w:rPr>
@@ -4561,8 +4581,17 @@
                 <w:rFonts w:cs="Arial"/>
                 <w:b/>
               </w:rPr>
-              <w:t>F.R S.No</w:t>
-            </w:r>
+              <w:t xml:space="preserve">F.R </w:t>
+            </w:r>
+            <w:proofErr w:type="spellStart"/>
+            <w:r>
+              <w:rPr>
+                <w:rFonts w:cs="Arial"/>
+                <w:b/>
+              </w:rPr>
+              <w:t>S.No</w:t>
+            </w:r>
+            <w:proofErr w:type="spellEnd"/>
           </w:p>
         </w:tc>
         <w:tc>
@@ -4598,6 +4627,7 @@
                 <w:b/>
               </w:rPr>
             </w:pPr>
+            <w:proofErr w:type="spellStart"/>
             <w:r>
               <w:rPr>
                 <w:rFonts w:cs="Arial"/>
@@ -4605,6 +4635,7 @@
               </w:rPr>
               <w:t>MoSCoW</w:t>
             </w:r>
+            <w:proofErr w:type="spellEnd"/>
           </w:p>
         </w:tc>
       </w:tr>
@@ -5752,13 +5783,7 @@
                 <w:rFonts w:cs="Arial"/>
               </w:rPr>
               <w:lastRenderedPageBreak/>
-              <w:t>F.R 2</w:t>
-            </w:r>
-            <w:r>
-              <w:rPr>
-                <w:rFonts w:cs="Arial"/>
-              </w:rPr>
-              <w:t>0</w:t>
+              <w:t>F.R 20</w:t>
             </w:r>
           </w:p>
         </w:tc>
@@ -5891,12 +5916,21 @@
         </w:rPr>
         <w:t xml:space="preserve"> </w:t>
       </w:r>
+      <w:proofErr w:type="spellStart"/>
       <w:r>
         <w:rPr>
           <w:rFonts w:cs="Arial"/>
           <w:b/>
         </w:rPr>
-        <w:t>MoSCoW Prioritization</w:t>
+        <w:t>MoSCoW</w:t>
+      </w:r>
+      <w:proofErr w:type="spellEnd"/>
+      <w:r>
+        <w:rPr>
+          <w:rFonts w:cs="Arial"/>
+          <w:b/>
+        </w:rPr>
+        <w:t xml:space="preserve"> Prioritization</w:t>
       </w:r>
       <w:r>
         <w:rPr>
@@ -5942,8 +5976,17 @@
                 <w:rFonts w:cs="Arial"/>
                 <w:b/>
               </w:rPr>
-              <w:t>F.R S.No</w:t>
-            </w:r>
+              <w:t xml:space="preserve">F.R </w:t>
+            </w:r>
+            <w:proofErr w:type="spellStart"/>
+            <w:r>
+              <w:rPr>
+                <w:rFonts w:cs="Arial"/>
+                <w:b/>
+              </w:rPr>
+              <w:t>S.No</w:t>
+            </w:r>
+            <w:proofErr w:type="spellEnd"/>
           </w:p>
         </w:tc>
         <w:tc>
@@ -5979,6 +6022,7 @@
                 <w:b/>
               </w:rPr>
             </w:pPr>
+            <w:proofErr w:type="spellStart"/>
             <w:r>
               <w:rPr>
                 <w:rFonts w:cs="Arial"/>
@@ -5986,6 +6030,7 @@
               </w:rPr>
               <w:t>MoSCoW</w:t>
             </w:r>
+            <w:proofErr w:type="spellEnd"/>
           </w:p>
         </w:tc>
       </w:tr>
@@ -6851,8 +6896,326 @@
       </w:r>
     </w:p>
     <w:p>
-      <w:bookmarkStart w:id="0" w:name="_GoBack"/>
-      <w:bookmarkEnd w:id="0"/>
+      <w:r>
+        <w:tab/>
+      </w:r>
+      <w:r>
+        <w:t xml:space="preserve">Use case diagram is the graphical representation of external user interaction to the elements of a system to attain particular goals. </w:t>
+      </w:r>
+      <w:r>
+        <w:t>It helps to identify, organize and clarify the system requirement.</w:t>
+      </w:r>
+      <w:r>
+        <w:t xml:space="preserve">  It shows the relationship between the user and the system.</w:t>
+      </w:r>
+      <w:r>
+        <w:t xml:space="preserve"> </w:t>
+      </w:r>
+    </w:p>
+    <w:p>
+      <w:pPr>
+        <w:pStyle w:val="ListParagraph"/>
+        <w:numPr>
+          <w:ilvl w:val="0"/>
+          <w:numId w:val="18"/>
+        </w:numPr>
+      </w:pPr>
+      <w:r>
+        <w:t>Advantages:</w:t>
+      </w:r>
+    </w:p>
+    <w:p>
+      <w:pPr>
+        <w:pStyle w:val="ListParagraph"/>
+        <w:numPr>
+          <w:ilvl w:val="0"/>
+          <w:numId w:val="19"/>
+        </w:numPr>
+      </w:pPr>
+      <w:r>
+        <w:t>It helps to clarify the functional requirement.</w:t>
+      </w:r>
+    </w:p>
+    <w:p>
+      <w:pPr>
+        <w:pStyle w:val="ListParagraph"/>
+        <w:numPr>
+          <w:ilvl w:val="0"/>
+          <w:numId w:val="19"/>
+        </w:numPr>
+      </w:pPr>
+      <w:r>
+        <w:t>It is easy to understand and draw.</w:t>
+      </w:r>
+    </w:p>
+    <w:p>
+      <w:pPr>
+        <w:pStyle w:val="ListParagraph"/>
+        <w:numPr>
+          <w:ilvl w:val="0"/>
+          <w:numId w:val="19"/>
+        </w:numPr>
+      </w:pPr>
+      <w:r>
+        <w:t>It represents whole system into a single diagram.</w:t>
+      </w:r>
+    </w:p>
+    <w:p>
+      <w:pPr>
+        <w:ind w:left="1080"/>
+      </w:pPr>
+    </w:p>
+    <w:p>
+      <w:pPr>
+        <w:pStyle w:val="ListParagraph"/>
+        <w:numPr>
+          <w:ilvl w:val="0"/>
+          <w:numId w:val="18"/>
+        </w:numPr>
+      </w:pPr>
+      <w:r>
+        <w:t>Disadvantage:</w:t>
+      </w:r>
+    </w:p>
+    <w:p>
+      <w:pPr>
+        <w:pStyle w:val="ListParagraph"/>
+        <w:numPr>
+          <w:ilvl w:val="0"/>
+          <w:numId w:val="20"/>
+        </w:numPr>
+      </w:pPr>
+      <w:r>
+        <w:t>It cannot capture non-functional requirements.</w:t>
+      </w:r>
+    </w:p>
+    <w:p>
+      <w:pPr>
+        <w:pStyle w:val="ListParagraph"/>
+        <w:numPr>
+          <w:ilvl w:val="0"/>
+          <w:numId w:val="20"/>
+        </w:numPr>
+      </w:pPr>
+      <w:r>
+        <w:t>Structure and flow are poorly identified.</w:t>
+      </w:r>
+    </w:p>
+    <w:p>
+      <w:pPr>
+        <w:pStyle w:val="ListParagraph"/>
+        <w:numPr>
+          <w:ilvl w:val="0"/>
+          <w:numId w:val="20"/>
+        </w:numPr>
+      </w:pPr>
+      <w:r>
+        <w:t>The design is not in systematic.</w:t>
+      </w:r>
+    </w:p>
+    <w:p>
+      <w:r>
+        <w:rPr>
+          <w:noProof/>
+        </w:rPr>
+        <w:lastRenderedPageBreak/>
+        <w:drawing>
+          <wp:inline distT="0" distB="0" distL="0" distR="0" wp14:anchorId="620F9847" wp14:editId="0B51D9C0">
+            <wp:extent cx="5857103" cy="7635875"/>
+            <wp:effectExtent l="0" t="0" r="0" b="3175"/>
+            <wp:docPr id="2" name="Picture 2" descr="C:\Users\DELL\Desktop\Diagram\admin.jpg"/>
+            <wp:cNvGraphicFramePr>
+              <a:graphicFrameLocks xmlns:a="http://schemas.openxmlformats.org/drawingml/2006/main" noChangeAspect="1"/>
+            </wp:cNvGraphicFramePr>
+            <a:graphic xmlns:a="http://schemas.openxmlformats.org/drawingml/2006/main">
+              <a:graphicData uri="http://schemas.openxmlformats.org/drawingml/2006/picture">
+                <pic:pic xmlns:pic="http://schemas.openxmlformats.org/drawingml/2006/picture">
+                  <pic:nvPicPr>
+                    <pic:cNvPr id="0" name="Picture 2" descr="C:\Users\DELL\Desktop\Diagram\admin.jpg"/>
+                    <pic:cNvPicPr>
+                      <a:picLocks noChangeAspect="1" noChangeArrowheads="1"/>
+                    </pic:cNvPicPr>
+                  </pic:nvPicPr>
+                  <pic:blipFill>
+                    <a:blip r:embed="rId5">
+                      <a:extLst>
+                        <a:ext uri="{28A0092B-C50C-407E-A947-70E740481C1C}">
+                          <a14:useLocalDpi xmlns:a14="http://schemas.microsoft.com/office/drawing/2010/main" val="0"/>
+                        </a:ext>
+                      </a:extLst>
+                    </a:blip>
+                    <a:srcRect/>
+                    <a:stretch>
+                      <a:fillRect/>
+                    </a:stretch>
+                  </pic:blipFill>
+                  <pic:spPr bwMode="auto">
+                    <a:xfrm>
+                      <a:off x="0" y="0"/>
+                      <a:ext cx="5863298" cy="7643951"/>
+                    </a:xfrm>
+                    <a:prstGeom prst="rect">
+                      <a:avLst/>
+                    </a:prstGeom>
+                    <a:noFill/>
+                    <a:ln>
+                      <a:noFill/>
+                    </a:ln>
+                  </pic:spPr>
+                </pic:pic>
+              </a:graphicData>
+            </a:graphic>
+          </wp:inline>
+        </w:drawing>
+      </w:r>
+    </w:p>
+    <w:p/>
+    <w:p>
+      <w:r>
+        <w:rPr>
+          <w:noProof/>
+        </w:rPr>
+        <w:lastRenderedPageBreak/>
+        <w:drawing>
+          <wp:inline distT="0" distB="0" distL="0" distR="0">
+            <wp:extent cx="5844746" cy="8130540"/>
+            <wp:effectExtent l="0" t="0" r="3810" b="3810"/>
+            <wp:docPr id="3" name="Picture 3" descr="C:\Users\DELL\Desktop\Diagram\User.jpg"/>
+            <wp:cNvGraphicFramePr>
+              <a:graphicFrameLocks xmlns:a="http://schemas.openxmlformats.org/drawingml/2006/main" noChangeAspect="1"/>
+            </wp:cNvGraphicFramePr>
+            <a:graphic xmlns:a="http://schemas.openxmlformats.org/drawingml/2006/main">
+              <a:graphicData uri="http://schemas.openxmlformats.org/drawingml/2006/picture">
+                <pic:pic xmlns:pic="http://schemas.openxmlformats.org/drawingml/2006/picture">
+                  <pic:nvPicPr>
+                    <pic:cNvPr id="0" name="Picture 3" descr="C:\Users\DELL\Desktop\Diagram\User.jpg"/>
+                    <pic:cNvPicPr>
+                      <a:picLocks noChangeAspect="1" noChangeArrowheads="1"/>
+                    </pic:cNvPicPr>
+                  </pic:nvPicPr>
+                  <pic:blipFill>
+                    <a:blip r:embed="rId6">
+                      <a:extLst>
+                        <a:ext uri="{28A0092B-C50C-407E-A947-70E740481C1C}">
+                          <a14:useLocalDpi xmlns:a14="http://schemas.microsoft.com/office/drawing/2010/main" val="0"/>
+                        </a:ext>
+                      </a:extLst>
+                    </a:blip>
+                    <a:srcRect/>
+                    <a:stretch>
+                      <a:fillRect/>
+                    </a:stretch>
+                  </pic:blipFill>
+                  <pic:spPr bwMode="auto">
+                    <a:xfrm>
+                      <a:off x="0" y="0"/>
+                      <a:ext cx="5851576" cy="8140041"/>
+                    </a:xfrm>
+                    <a:prstGeom prst="rect">
+                      <a:avLst/>
+                    </a:prstGeom>
+                    <a:noFill/>
+                    <a:ln>
+                      <a:noFill/>
+                    </a:ln>
+                  </pic:spPr>
+                </pic:pic>
+              </a:graphicData>
+            </a:graphic>
+          </wp:inline>
+        </w:drawing>
+      </w:r>
+    </w:p>
+    <w:p>
+      <w:r>
+        <w:lastRenderedPageBreak/>
+        <w:tab/>
+        <w:t>The above use case diagram describes the following information:</w:t>
+      </w:r>
+    </w:p>
+    <w:p>
+      <w:pPr>
+        <w:pStyle w:val="ListParagraph"/>
+        <w:numPr>
+          <w:ilvl w:val="0"/>
+          <w:numId w:val="7"/>
+        </w:numPr>
+      </w:pPr>
+      <w:r>
+        <w:t xml:space="preserve">Street Dog Care and Pet Shop Center is the name of the system which can be used by the two user admin and the customer. The system includes the view of the pet products and the dogs which can be an adopt by the pet lovers. Customer can able to view the products and dogs but they have to login for the other processes i.e. buy products, adopt dog, etc. They can also </w:t>
+      </w:r>
+      <w:r>
+        <w:t>post queries and comment on the product. They can also logout from the system.</w:t>
+      </w:r>
+    </w:p>
+    <w:p>
+      <w:pPr>
+        <w:pStyle w:val="ListParagraph"/>
+        <w:numPr>
+          <w:ilvl w:val="0"/>
+          <w:numId w:val="7"/>
+        </w:numPr>
+      </w:pPr>
+      <w:r>
+        <w:t>Admin plays a vital role in this system. They have a permission to add, delete, update and view the detail information of the system and also they can get access to the whole system. Admin also approve the membership request from the user for the care of street dog.</w:t>
+      </w:r>
+    </w:p>
+    <w:p>
+      <w:pPr>
+        <w:pStyle w:val="ListParagraph"/>
+        <w:numPr>
+          <w:ilvl w:val="0"/>
+          <w:numId w:val="7"/>
+        </w:numPr>
+      </w:pPr>
+      <w:r>
+        <w:t xml:space="preserve">User are mostly two types: Registered and Unregistered. </w:t>
+      </w:r>
+    </w:p>
+    <w:p>
+      <w:pPr>
+        <w:pStyle w:val="ListParagraph"/>
+        <w:ind w:left="1440" w:firstLine="720"/>
+      </w:pPr>
+      <w:r>
+        <w:rPr>
+          <w:b/>
+        </w:rPr>
+        <w:t>Registered user:</w:t>
+      </w:r>
+      <w:r>
+        <w:t xml:space="preserve"> They can get access to the system and order the products, update their profile, request for the street dog care membership, and view their ordered products. If they don’t want to get access for a short time they can logout from the system. </w:t>
+      </w:r>
+    </w:p>
+    <w:p>
+      <w:pPr>
+        <w:pStyle w:val="ListParagraph"/>
+        <w:ind w:left="1440" w:firstLine="720"/>
+        <w:rPr>
+          <w:b/>
+        </w:rPr>
+      </w:pPr>
+      <w:r>
+        <w:rPr>
+          <w:b/>
+        </w:rPr>
+        <w:t xml:space="preserve">Unregistered User: </w:t>
+      </w:r>
+      <w:r>
+        <w:t>They</w:t>
+      </w:r>
+      <w:r>
+        <w:t xml:space="preserve"> can view the products and the dogs which can be a</w:t>
+      </w:r>
+      <w:r>
+        <w:t>n</w:t>
+      </w:r>
+      <w:r>
+        <w:t xml:space="preserve"> adopt by the </w:t>
+      </w:r>
+      <w:r>
+        <w:t>pet lover. They can able to view whole system but cannot get access to the system for other process.</w:t>
+      </w:r>
     </w:p>
     <w:p>
       <w:pPr>
@@ -6861,8 +7224,657 @@
         <w:jc w:val="both"/>
       </w:pPr>
       <w:r>
+        <w:br w:type="column"/>
+      </w:r>
+      <w:r>
+        <w:lastRenderedPageBreak/>
         <w:t>2.6 – NLA &amp; Initial Class Diagram</w:t>
       </w:r>
+    </w:p>
+    <w:p>
+      <w:pPr>
+        <w:pStyle w:val="ListParagraph"/>
+        <w:numPr>
+          <w:ilvl w:val="0"/>
+          <w:numId w:val="17"/>
+        </w:numPr>
+        <w:rPr>
+          <w:b/>
+        </w:rPr>
+      </w:pPr>
+      <w:r>
+        <w:rPr>
+          <w:b/>
+        </w:rPr>
+        <w:t>NLA:</w:t>
+      </w:r>
+    </w:p>
+    <w:p>
+      <w:pPr>
+        <w:ind w:left="720" w:firstLine="720"/>
+      </w:pPr>
+      <w:r>
+        <w:t>Natural Language Analysis is the steps which is to be followed for identify and analyze the candidate class, methods and the attributes for the scenario with the help of noun, verbs and adjectives. Firstly, identify nouns</w:t>
+      </w:r>
+      <w:r>
+        <w:t xml:space="preserve"> by removing duplicate, and inappropriate candidates.</w:t>
+      </w:r>
+    </w:p>
+    <w:p>
+      <w:pPr>
+        <w:ind w:left="720" w:firstLine="720"/>
+      </w:pPr>
+      <w:r>
+        <w:rPr>
+          <w:b/>
+        </w:rPr>
+        <w:t>“</w:t>
+      </w:r>
+      <w:r>
+        <w:rPr>
+          <w:b/>
+        </w:rPr>
+        <w:t>Street Dog Care and Pet Shop Center</w:t>
+      </w:r>
+      <w:r>
+        <w:rPr>
+          <w:b/>
+        </w:rPr>
+        <w:t>”</w:t>
+      </w:r>
+      <w:r>
+        <w:t xml:space="preserve"> is </w:t>
+      </w:r>
+      <w:r>
+        <w:t>located at Teku, Kathmandu which aim is to care a street dog with who is suffering from different disease and also the products related to the pet can be order by using the application from any places through online. The administrator can add, update, delete and view the products details and the dogs which can be adopt by the dog lovers.</w:t>
+      </w:r>
+      <w:r>
+        <w:t xml:space="preserve"> And also the membership request for the street dog can be approved by the admin</w:t>
+      </w:r>
+      <w:r>
+        <w:t xml:space="preserve"> as their bio data</w:t>
+      </w:r>
+      <w:r>
+        <w:t>.</w:t>
+      </w:r>
+      <w:r>
+        <w:t xml:space="preserve"> Customer can </w:t>
+      </w:r>
+      <w:r>
+        <w:t>create account and login with their email and password to get access to the system. If the user is created they can update their profile, change password, view products and dog to be adopt, order the products, adopt dogs. Admin can view the customer’s details and also the order details by the customer’s.</w:t>
+      </w:r>
+      <w:r>
+        <w:t xml:space="preserve"> Customer can search, view and order the product which they </w:t>
+      </w:r>
+      <w:r>
+        <w:t>want</w:t>
+      </w:r>
+      <w:r>
+        <w:t xml:space="preserve">. </w:t>
+      </w:r>
+      <w:r>
+        <w:t>Customer can view the ordered product by them before, total price of the product, and update the order</w:t>
+      </w:r>
+      <w:r>
+        <w:t xml:space="preserve"> made by them</w:t>
+      </w:r>
+      <w:r>
+        <w:t>.</w:t>
+      </w:r>
+      <w:r>
+        <w:t xml:space="preserve"> As the order product by the customer, Admin can view and verify the products.</w:t>
+      </w:r>
+      <w:r>
+        <w:t xml:space="preserve"> Then the bills of the product will be creating and deliver. Customer can create a question and other user can reply the comment to the questions.</w:t>
+      </w:r>
+      <w:r>
+        <w:t xml:space="preserve"> People who wants to be the member of the street dog care then they can register their account and request for the membership.</w:t>
+      </w:r>
+    </w:p>
+    <w:p>
+      <w:pPr>
+        <w:ind w:left="720" w:firstLine="720"/>
+      </w:pPr>
+      <w:r>
+        <w:t>By using this application, people from different places can adopt the homeless dogs. And also buy the products related to the pets. If anyone who wants donate the funds they can easily get the bank information from the application and then deposit to the bank account.</w:t>
+      </w:r>
+    </w:p>
+    <w:tbl>
+      <w:tblPr>
+        <w:tblStyle w:val="TableGrid"/>
+        <w:tblW w:w="0" w:type="auto"/>
+        <w:tblInd w:w="715" w:type="dxa"/>
+        <w:tblLook w:val="04A0" w:firstRow="1" w:lastRow="0" w:firstColumn="1" w:lastColumn="0" w:noHBand="0" w:noVBand="1"/>
+      </w:tblPr>
+      <w:tblGrid>
+        <w:gridCol w:w="2520"/>
+        <w:gridCol w:w="2998"/>
+        <w:gridCol w:w="3117"/>
+      </w:tblGrid>
+      <w:tr>
+        <w:tc>
+          <w:tcPr>
+            <w:tcW w:w="2520" w:type="dxa"/>
+          </w:tcPr>
+          <w:p>
+            <w:pPr>
+              <w:jc w:val="center"/>
+              <w:rPr>
+                <w:b/>
+              </w:rPr>
+            </w:pPr>
+            <w:r>
+              <w:rPr>
+                <w:b/>
+              </w:rPr>
+              <w:t>Nouns</w:t>
+            </w:r>
+          </w:p>
+        </w:tc>
+        <w:tc>
+          <w:tcPr>
+            <w:tcW w:w="2998" w:type="dxa"/>
+          </w:tcPr>
+          <w:p>
+            <w:pPr>
+              <w:jc w:val="center"/>
+              <w:rPr>
+                <w:b/>
+              </w:rPr>
+            </w:pPr>
+            <w:r>
+              <w:rPr>
+                <w:b/>
+              </w:rPr>
+              <w:t>Adjectives</w:t>
+            </w:r>
+          </w:p>
+        </w:tc>
+        <w:tc>
+          <w:tcPr>
+            <w:tcW w:w="3117" w:type="dxa"/>
+          </w:tcPr>
+          <w:p>
+            <w:pPr>
+              <w:jc w:val="center"/>
+              <w:rPr>
+                <w:b/>
+              </w:rPr>
+            </w:pPr>
+            <w:r>
+              <w:rPr>
+                <w:b/>
+              </w:rPr>
+              <w:t>Verbs</w:t>
+            </w:r>
+          </w:p>
+        </w:tc>
+      </w:tr>
+      <w:tr>
+        <w:tc>
+          <w:tcPr>
+            <w:tcW w:w="2520" w:type="dxa"/>
+          </w:tcPr>
+          <w:p>
+            <w:r>
+              <w:t>Registration, Login, Account, Customer, Product, Shop,</w:t>
+            </w:r>
+            <w:r>
+              <w:t xml:space="preserve"> User,</w:t>
+            </w:r>
+            <w:r>
+              <w:t xml:space="preserve"> Order, Admin</w:t>
+            </w:r>
+            <w:r>
+              <w:t xml:space="preserve">, Member, Dog, System </w:t>
+            </w:r>
+          </w:p>
+        </w:tc>
+        <w:tc>
+          <w:tcPr>
+            <w:tcW w:w="2998" w:type="dxa"/>
+          </w:tcPr>
+          <w:p>
+            <w:r>
+              <w:t xml:space="preserve">Username, Password, Email, Queries, Comments, </w:t>
+            </w:r>
+            <w:r>
+              <w:t xml:space="preserve">Membership </w:t>
+            </w:r>
+          </w:p>
+        </w:tc>
+        <w:tc>
+          <w:tcPr>
+            <w:tcW w:w="3117" w:type="dxa"/>
+          </w:tcPr>
+          <w:p>
+            <w:r>
+              <w:t>Add, Update, Delete, Search, View,</w:t>
+            </w:r>
+            <w:r>
+              <w:t xml:space="preserve"> adopt,</w:t>
+            </w:r>
+            <w:r>
+              <w:t xml:space="preserve"> Calculate,</w:t>
+            </w:r>
+          </w:p>
+        </w:tc>
+      </w:tr>
+    </w:tbl>
+    <w:p>
+      <w:r>
+        <w:tab/>
+      </w:r>
+    </w:p>
+    <w:p>
+      <w:pPr>
+        <w:rPr>
+          <w:b/>
+        </w:rPr>
+      </w:pPr>
+      <w:r>
+        <w:rPr>
+          <w:b/>
+        </w:rPr>
+        <w:t>Candidate Class:</w:t>
+      </w:r>
+    </w:p>
+    <w:tbl>
+      <w:tblPr>
+        <w:tblStyle w:val="TableGrid"/>
+        <w:tblW w:w="9355" w:type="dxa"/>
+        <w:tblLook w:val="04A0" w:firstRow="1" w:lastRow="0" w:firstColumn="1" w:lastColumn="0" w:noHBand="0" w:noVBand="1"/>
+      </w:tblPr>
+      <w:tblGrid>
+        <w:gridCol w:w="2051"/>
+        <w:gridCol w:w="7304"/>
+      </w:tblGrid>
+      <w:tr>
+        <w:tc>
+          <w:tcPr>
+            <w:tcW w:w="2051" w:type="dxa"/>
+          </w:tcPr>
+          <w:p>
+            <w:pPr>
+              <w:jc w:val="center"/>
+              <w:rPr>
+                <w:b/>
+              </w:rPr>
+            </w:pPr>
+            <w:r>
+              <w:rPr>
+                <w:b/>
+              </w:rPr>
+              <w:t>Candidate Class</w:t>
+            </w:r>
+          </w:p>
+        </w:tc>
+        <w:tc>
+          <w:tcPr>
+            <w:tcW w:w="7304" w:type="dxa"/>
+          </w:tcPr>
+          <w:p>
+            <w:pPr>
+              <w:jc w:val="center"/>
+              <w:rPr>
+                <w:b/>
+              </w:rPr>
+            </w:pPr>
+            <w:r>
+              <w:rPr>
+                <w:b/>
+              </w:rPr>
+              <w:t>Reasons</w:t>
+            </w:r>
+          </w:p>
+        </w:tc>
+      </w:tr>
+      <w:tr>
+        <w:tc>
+          <w:tcPr>
+            <w:tcW w:w="2051" w:type="dxa"/>
+          </w:tcPr>
+          <w:p>
+            <w:r>
+              <w:t>Admin</w:t>
+            </w:r>
+          </w:p>
+        </w:tc>
+        <w:tc>
+          <w:tcPr>
+            <w:tcW w:w="7304" w:type="dxa"/>
+          </w:tcPr>
+          <w:p>
+            <w:pPr>
+              <w:pStyle w:val="ListParagraph"/>
+              <w:numPr>
+                <w:ilvl w:val="0"/>
+                <w:numId w:val="21"/>
+              </w:numPr>
+            </w:pPr>
+            <w:r>
+              <w:t>Admin add, update, delete and view the pet product and the dogs that can be adopt.</w:t>
+            </w:r>
+          </w:p>
+          <w:p>
+            <w:pPr>
+              <w:pStyle w:val="ListParagraph"/>
+              <w:numPr>
+                <w:ilvl w:val="0"/>
+                <w:numId w:val="21"/>
+              </w:numPr>
+            </w:pPr>
+            <w:r>
+              <w:t>Admin can verify the order of the products.</w:t>
+            </w:r>
+          </w:p>
+          <w:p>
+            <w:pPr>
+              <w:pStyle w:val="ListParagraph"/>
+              <w:numPr>
+                <w:ilvl w:val="0"/>
+                <w:numId w:val="21"/>
+              </w:numPr>
+            </w:pPr>
+            <w:r>
+              <w:t>Admin can approve or reject the membership request for street dog care.</w:t>
+            </w:r>
+          </w:p>
+          <w:p>
+            <w:pPr>
+              <w:pStyle w:val="ListParagraph"/>
+              <w:numPr>
+                <w:ilvl w:val="0"/>
+                <w:numId w:val="21"/>
+              </w:numPr>
+            </w:pPr>
+            <w:r>
+              <w:t>Admin can manage user’s profile.</w:t>
+            </w:r>
+          </w:p>
+        </w:tc>
+      </w:tr>
+      <w:tr>
+        <w:tc>
+          <w:tcPr>
+            <w:tcW w:w="2051" w:type="dxa"/>
+          </w:tcPr>
+          <w:p>
+            <w:r>
+              <w:t>User</w:t>
+            </w:r>
+          </w:p>
+        </w:tc>
+        <w:tc>
+          <w:tcPr>
+            <w:tcW w:w="7304" w:type="dxa"/>
+          </w:tcPr>
+          <w:p>
+            <w:r>
+              <w:t xml:space="preserve">User can view the product </w:t>
+            </w:r>
+            <w:r>
+              <w:t>and order/buy it through online, update profile, view ordered product details, post queries, post comments.</w:t>
+            </w:r>
+          </w:p>
+        </w:tc>
+      </w:tr>
+      <w:tr>
+        <w:tc>
+          <w:tcPr>
+            <w:tcW w:w="2051" w:type="dxa"/>
+          </w:tcPr>
+          <w:p>
+            <w:r>
+              <w:t>Product</w:t>
+            </w:r>
+          </w:p>
+        </w:tc>
+        <w:tc>
+          <w:tcPr>
+            <w:tcW w:w="7304" w:type="dxa"/>
+          </w:tcPr>
+          <w:p>
+            <w:r>
+              <w:t>It functions like add, update, delete products derails.</w:t>
+            </w:r>
+          </w:p>
+        </w:tc>
+      </w:tr>
+      <w:tr>
+        <w:tc>
+          <w:tcPr>
+            <w:tcW w:w="2051" w:type="dxa"/>
+          </w:tcPr>
+          <w:p>
+            <w:r>
+              <w:lastRenderedPageBreak/>
+              <w:t>Dogs</w:t>
+            </w:r>
+          </w:p>
+        </w:tc>
+        <w:tc>
+          <w:tcPr>
+            <w:tcW w:w="7304" w:type="dxa"/>
+          </w:tcPr>
+          <w:p>
+            <w:r>
+              <w:t>It fun</w:t>
+            </w:r>
+            <w:r>
+              <w:t>c</w:t>
+            </w:r>
+            <w:r>
+              <w:t xml:space="preserve">tions like add, update, delete </w:t>
+            </w:r>
+            <w:r>
+              <w:t>dog details</w:t>
+            </w:r>
+            <w:r>
+              <w:t xml:space="preserve"> and adopt dog</w:t>
+            </w:r>
+            <w:r>
+              <w:t>.</w:t>
+            </w:r>
+          </w:p>
+        </w:tc>
+      </w:tr>
+      <w:tr>
+        <w:tc>
+          <w:tcPr>
+            <w:tcW w:w="2051" w:type="dxa"/>
+          </w:tcPr>
+          <w:p>
+            <w:r>
+              <w:t>Order</w:t>
+            </w:r>
+          </w:p>
+        </w:tc>
+        <w:tc>
+          <w:tcPr>
+            <w:tcW w:w="7304" w:type="dxa"/>
+          </w:tcPr>
+          <w:p>
+            <w:r>
+              <w:t>Date, quantity, total amount of the products are include.</w:t>
+            </w:r>
+          </w:p>
+        </w:tc>
+      </w:tr>
+      <w:tr>
+        <w:tc>
+          <w:tcPr>
+            <w:tcW w:w="2051" w:type="dxa"/>
+          </w:tcPr>
+          <w:p>
+            <w:r>
+              <w:t>Member</w:t>
+            </w:r>
+          </w:p>
+        </w:tc>
+        <w:tc>
+          <w:tcPr>
+            <w:tcW w:w="7304" w:type="dxa"/>
+          </w:tcPr>
+          <w:p>
+            <w:r>
+              <w:t xml:space="preserve">User can send their documents and their bio for the membership of street dog care including full name, </w:t>
+            </w:r>
+            <w:r>
+              <w:t>email</w:t>
+            </w:r>
+            <w:r>
+              <w:t xml:space="preserve"> etc.</w:t>
+            </w:r>
+          </w:p>
+        </w:tc>
+      </w:tr>
+    </w:tbl>
+    <w:p/>
+    <w:p>
+      <w:pPr>
+        <w:rPr>
+          <w:b/>
+        </w:rPr>
+      </w:pPr>
+      <w:r>
+        <w:rPr>
+          <w:b/>
+        </w:rPr>
+        <w:t>Operations:</w:t>
+      </w:r>
+    </w:p>
+    <w:p>
+      <w:pPr>
+        <w:ind w:left="1440"/>
+      </w:pPr>
+      <w:r>
+        <w:t>Add, Update, Delete, Search,</w:t>
+      </w:r>
+      <w:r>
+        <w:t xml:space="preserve"> </w:t>
+      </w:r>
+      <w:r>
+        <w:t>View and Calculate.</w:t>
+      </w:r>
+    </w:p>
+    <w:p>
+      <w:pPr>
+        <w:pStyle w:val="ListParagraph"/>
+        <w:numPr>
+          <w:ilvl w:val="0"/>
+          <w:numId w:val="17"/>
+        </w:numPr>
+        <w:rPr>
+          <w:b/>
+        </w:rPr>
+      </w:pPr>
+      <w:r>
+        <w:rPr>
+          <w:b/>
+        </w:rPr>
+        <w:br w:type="column"/>
+      </w:r>
+      <w:r>
+        <w:rPr>
+          <w:b/>
+        </w:rPr>
+        <w:lastRenderedPageBreak/>
+        <w:t>Initial Class Diagram</w:t>
+      </w:r>
+      <w:r>
+        <w:rPr>
+          <w:b/>
+        </w:rPr>
+        <w:t>:</w:t>
+      </w:r>
+    </w:p>
+    <w:p>
+      <w:pPr>
+        <w:ind w:left="720"/>
+      </w:pPr>
+      <w:r>
+        <w:t xml:space="preserve">Initial Class Diagram is a type of static structure diagram which represents the structure of the system with their class, attributes and operations. It is a set of class and the relationships between the classes. It helps to model the object oriented system and create a relationship between the classes. Access modifier like Public (+) and Private (-) </w:t>
+      </w:r>
+      <w:r>
+        <w:t>is used for access level control of classes.</w:t>
+      </w:r>
+    </w:p>
+    <w:p>
+      <w:pPr>
+        <w:ind w:left="720"/>
+      </w:pPr>
+      <w:r>
+        <w:t xml:space="preserve">At the process of NLA, class, attributes and operations for the system is filtered. The listed classes, attributes and operations are </w:t>
+      </w:r>
+      <w:proofErr w:type="gramStart"/>
+      <w:r>
+        <w:t>illustrate</w:t>
+      </w:r>
+      <w:proofErr w:type="gramEnd"/>
+      <w:r>
+        <w:t xml:space="preserve"> in the class diagram. The initial class diagram for “Street Dog Care and Pet Shop Center” is shown below:</w:t>
+      </w:r>
+    </w:p>
+    <w:p>
+      <w:pPr>
+        <w:ind w:left="720"/>
+      </w:pPr>
+      <w:r>
+        <w:rPr>
+          <w:noProof/>
+        </w:rPr>
+        <w:drawing>
+          <wp:inline distT="0" distB="0" distL="0" distR="0">
+            <wp:extent cx="5943600" cy="4276297"/>
+            <wp:effectExtent l="0" t="0" r="0" b="0"/>
+            <wp:docPr id="1" name="Picture 1" descr="C:\Users\DELL\Desktop\Diagram\Initial Class Diagram.jpg"/>
+            <wp:cNvGraphicFramePr>
+              <a:graphicFrameLocks xmlns:a="http://schemas.openxmlformats.org/drawingml/2006/main" noChangeAspect="1"/>
+            </wp:cNvGraphicFramePr>
+            <a:graphic xmlns:a="http://schemas.openxmlformats.org/drawingml/2006/main">
+              <a:graphicData uri="http://schemas.openxmlformats.org/drawingml/2006/picture">
+                <pic:pic xmlns:pic="http://schemas.openxmlformats.org/drawingml/2006/picture">
+                  <pic:nvPicPr>
+                    <pic:cNvPr id="0" name="Picture 1" descr="C:\Users\DELL\Desktop\Diagram\Initial Class Diagram.jpg"/>
+                    <pic:cNvPicPr>
+                      <a:picLocks noChangeAspect="1" noChangeArrowheads="1"/>
+                    </pic:cNvPicPr>
+                  </pic:nvPicPr>
+                  <pic:blipFill>
+                    <a:blip r:embed="rId7">
+                      <a:extLst>
+                        <a:ext uri="{28A0092B-C50C-407E-A947-70E740481C1C}">
+                          <a14:useLocalDpi xmlns:a14="http://schemas.microsoft.com/office/drawing/2010/main" val="0"/>
+                        </a:ext>
+                      </a:extLst>
+                    </a:blip>
+                    <a:srcRect/>
+                    <a:stretch>
+                      <a:fillRect/>
+                    </a:stretch>
+                  </pic:blipFill>
+                  <pic:spPr bwMode="auto">
+                    <a:xfrm>
+                      <a:off x="0" y="0"/>
+                      <a:ext cx="5943600" cy="4276297"/>
+                    </a:xfrm>
+                    <a:prstGeom prst="rect">
+                      <a:avLst/>
+                    </a:prstGeom>
+                    <a:noFill/>
+                    <a:ln>
+                      <a:noFill/>
+                    </a:ln>
+                  </pic:spPr>
+                </pic:pic>
+              </a:graphicData>
+            </a:graphic>
+          </wp:inline>
+        </w:drawing>
+      </w:r>
+      <w:bookmarkStart w:id="0" w:name="_GoBack"/>
+      <w:bookmarkEnd w:id="0"/>
     </w:p>
     <w:sectPr>
       <w:pgSz w:w="12240" w:h="15840"/>
@@ -7189,6 +8201,119 @@
     </w:lvl>
   </w:abstractNum>
   <w:abstractNum w:abstractNumId="3" w15:restartNumberingAfterBreak="0">
+    <w:nsid w:val="24A623C4"/>
+    <w:multiLevelType w:val="hybridMultilevel"/>
+    <w:tmpl w:val="C47085AE"/>
+    <w:lvl w:ilvl="0" w:tplc="0409000D">
+      <w:start w:val="1"/>
+      <w:numFmt w:val="bullet"/>
+      <w:lvlText w:val=""/>
+      <w:lvlJc w:val="left"/>
+      <w:pPr>
+        <w:ind w:left="1440" w:hanging="360"/>
+      </w:pPr>
+      <w:rPr>
+        <w:rFonts w:ascii="Wingdings" w:hAnsi="Wingdings" w:hint="default"/>
+      </w:rPr>
+    </w:lvl>
+    <w:lvl w:ilvl="1" w:tplc="04090003" w:tentative="1">
+      <w:start w:val="1"/>
+      <w:numFmt w:val="bullet"/>
+      <w:lvlText w:val="o"/>
+      <w:lvlJc w:val="left"/>
+      <w:pPr>
+        <w:ind w:left="2160" w:hanging="360"/>
+      </w:pPr>
+      <w:rPr>
+        <w:rFonts w:ascii="Courier New" w:hAnsi="Courier New" w:cs="Courier New" w:hint="default"/>
+      </w:rPr>
+    </w:lvl>
+    <w:lvl w:ilvl="2" w:tplc="04090005" w:tentative="1">
+      <w:start w:val="1"/>
+      <w:numFmt w:val="bullet"/>
+      <w:lvlText w:val=""/>
+      <w:lvlJc w:val="left"/>
+      <w:pPr>
+        <w:ind w:left="2880" w:hanging="360"/>
+      </w:pPr>
+      <w:rPr>
+        <w:rFonts w:ascii="Wingdings" w:hAnsi="Wingdings" w:hint="default"/>
+      </w:rPr>
+    </w:lvl>
+    <w:lvl w:ilvl="3" w:tplc="04090001" w:tentative="1">
+      <w:start w:val="1"/>
+      <w:numFmt w:val="bullet"/>
+      <w:lvlText w:val=""/>
+      <w:lvlJc w:val="left"/>
+      <w:pPr>
+        <w:ind w:left="3600" w:hanging="360"/>
+      </w:pPr>
+      <w:rPr>
+        <w:rFonts w:ascii="Symbol" w:hAnsi="Symbol" w:hint="default"/>
+      </w:rPr>
+    </w:lvl>
+    <w:lvl w:ilvl="4" w:tplc="04090003" w:tentative="1">
+      <w:start w:val="1"/>
+      <w:numFmt w:val="bullet"/>
+      <w:lvlText w:val="o"/>
+      <w:lvlJc w:val="left"/>
+      <w:pPr>
+        <w:ind w:left="4320" w:hanging="360"/>
+      </w:pPr>
+      <w:rPr>
+        <w:rFonts w:ascii="Courier New" w:hAnsi="Courier New" w:cs="Courier New" w:hint="default"/>
+      </w:rPr>
+    </w:lvl>
+    <w:lvl w:ilvl="5" w:tplc="04090005" w:tentative="1">
+      <w:start w:val="1"/>
+      <w:numFmt w:val="bullet"/>
+      <w:lvlText w:val=""/>
+      <w:lvlJc w:val="left"/>
+      <w:pPr>
+        <w:ind w:left="5040" w:hanging="360"/>
+      </w:pPr>
+      <w:rPr>
+        <w:rFonts w:ascii="Wingdings" w:hAnsi="Wingdings" w:hint="default"/>
+      </w:rPr>
+    </w:lvl>
+    <w:lvl w:ilvl="6" w:tplc="04090001" w:tentative="1">
+      <w:start w:val="1"/>
+      <w:numFmt w:val="bullet"/>
+      <w:lvlText w:val=""/>
+      <w:lvlJc w:val="left"/>
+      <w:pPr>
+        <w:ind w:left="5760" w:hanging="360"/>
+      </w:pPr>
+      <w:rPr>
+        <w:rFonts w:ascii="Symbol" w:hAnsi="Symbol" w:hint="default"/>
+      </w:rPr>
+    </w:lvl>
+    <w:lvl w:ilvl="7" w:tplc="04090003" w:tentative="1">
+      <w:start w:val="1"/>
+      <w:numFmt w:val="bullet"/>
+      <w:lvlText w:val="o"/>
+      <w:lvlJc w:val="left"/>
+      <w:pPr>
+        <w:ind w:left="6480" w:hanging="360"/>
+      </w:pPr>
+      <w:rPr>
+        <w:rFonts w:ascii="Courier New" w:hAnsi="Courier New" w:cs="Courier New" w:hint="default"/>
+      </w:rPr>
+    </w:lvl>
+    <w:lvl w:ilvl="8" w:tplc="04090005" w:tentative="1">
+      <w:start w:val="1"/>
+      <w:numFmt w:val="bullet"/>
+      <w:lvlText w:val=""/>
+      <w:lvlJc w:val="left"/>
+      <w:pPr>
+        <w:ind w:left="7200" w:hanging="360"/>
+      </w:pPr>
+      <w:rPr>
+        <w:rFonts w:ascii="Wingdings" w:hAnsi="Wingdings" w:hint="default"/>
+      </w:rPr>
+    </w:lvl>
+  </w:abstractNum>
+  <w:abstractNum w:abstractNumId="4" w15:restartNumberingAfterBreak="0">
     <w:nsid w:val="25097B08"/>
     <w:multiLevelType w:val="hybridMultilevel"/>
     <w:tmpl w:val="62943B58"/>
@@ -7301,7 +8426,120 @@
       </w:rPr>
     </w:lvl>
   </w:abstractNum>
-  <w:abstractNum w:abstractNumId="4" w15:restartNumberingAfterBreak="0">
+  <w:abstractNum w:abstractNumId="5" w15:restartNumberingAfterBreak="0">
+    <w:nsid w:val="2F465857"/>
+    <w:multiLevelType w:val="hybridMultilevel"/>
+    <w:tmpl w:val="87C071B8"/>
+    <w:lvl w:ilvl="0" w:tplc="0409000B">
+      <w:start w:val="1"/>
+      <w:numFmt w:val="bullet"/>
+      <w:lvlText w:val=""/>
+      <w:lvlJc w:val="left"/>
+      <w:pPr>
+        <w:ind w:left="720" w:hanging="360"/>
+      </w:pPr>
+      <w:rPr>
+        <w:rFonts w:ascii="Wingdings" w:hAnsi="Wingdings" w:hint="default"/>
+      </w:rPr>
+    </w:lvl>
+    <w:lvl w:ilvl="1" w:tplc="04090003" w:tentative="1">
+      <w:start w:val="1"/>
+      <w:numFmt w:val="bullet"/>
+      <w:lvlText w:val="o"/>
+      <w:lvlJc w:val="left"/>
+      <w:pPr>
+        <w:ind w:left="1440" w:hanging="360"/>
+      </w:pPr>
+      <w:rPr>
+        <w:rFonts w:ascii="Courier New" w:hAnsi="Courier New" w:cs="Courier New" w:hint="default"/>
+      </w:rPr>
+    </w:lvl>
+    <w:lvl w:ilvl="2" w:tplc="04090005" w:tentative="1">
+      <w:start w:val="1"/>
+      <w:numFmt w:val="bullet"/>
+      <w:lvlText w:val=""/>
+      <w:lvlJc w:val="left"/>
+      <w:pPr>
+        <w:ind w:left="2160" w:hanging="360"/>
+      </w:pPr>
+      <w:rPr>
+        <w:rFonts w:ascii="Wingdings" w:hAnsi="Wingdings" w:hint="default"/>
+      </w:rPr>
+    </w:lvl>
+    <w:lvl w:ilvl="3" w:tplc="04090001" w:tentative="1">
+      <w:start w:val="1"/>
+      <w:numFmt w:val="bullet"/>
+      <w:lvlText w:val=""/>
+      <w:lvlJc w:val="left"/>
+      <w:pPr>
+        <w:ind w:left="2880" w:hanging="360"/>
+      </w:pPr>
+      <w:rPr>
+        <w:rFonts w:ascii="Symbol" w:hAnsi="Symbol" w:hint="default"/>
+      </w:rPr>
+    </w:lvl>
+    <w:lvl w:ilvl="4" w:tplc="04090003" w:tentative="1">
+      <w:start w:val="1"/>
+      <w:numFmt w:val="bullet"/>
+      <w:lvlText w:val="o"/>
+      <w:lvlJc w:val="left"/>
+      <w:pPr>
+        <w:ind w:left="3600" w:hanging="360"/>
+      </w:pPr>
+      <w:rPr>
+        <w:rFonts w:ascii="Courier New" w:hAnsi="Courier New" w:cs="Courier New" w:hint="default"/>
+      </w:rPr>
+    </w:lvl>
+    <w:lvl w:ilvl="5" w:tplc="04090005" w:tentative="1">
+      <w:start w:val="1"/>
+      <w:numFmt w:val="bullet"/>
+      <w:lvlText w:val=""/>
+      <w:lvlJc w:val="left"/>
+      <w:pPr>
+        <w:ind w:left="4320" w:hanging="360"/>
+      </w:pPr>
+      <w:rPr>
+        <w:rFonts w:ascii="Wingdings" w:hAnsi="Wingdings" w:hint="default"/>
+      </w:rPr>
+    </w:lvl>
+    <w:lvl w:ilvl="6" w:tplc="04090001" w:tentative="1">
+      <w:start w:val="1"/>
+      <w:numFmt w:val="bullet"/>
+      <w:lvlText w:val=""/>
+      <w:lvlJc w:val="left"/>
+      <w:pPr>
+        <w:ind w:left="5040" w:hanging="360"/>
+      </w:pPr>
+      <w:rPr>
+        <w:rFonts w:ascii="Symbol" w:hAnsi="Symbol" w:hint="default"/>
+      </w:rPr>
+    </w:lvl>
+    <w:lvl w:ilvl="7" w:tplc="04090003" w:tentative="1">
+      <w:start w:val="1"/>
+      <w:numFmt w:val="bullet"/>
+      <w:lvlText w:val="o"/>
+      <w:lvlJc w:val="left"/>
+      <w:pPr>
+        <w:ind w:left="5760" w:hanging="360"/>
+      </w:pPr>
+      <w:rPr>
+        <w:rFonts w:ascii="Courier New" w:hAnsi="Courier New" w:cs="Courier New" w:hint="default"/>
+      </w:rPr>
+    </w:lvl>
+    <w:lvl w:ilvl="8" w:tplc="04090005" w:tentative="1">
+      <w:start w:val="1"/>
+      <w:numFmt w:val="bullet"/>
+      <w:lvlText w:val=""/>
+      <w:lvlJc w:val="left"/>
+      <w:pPr>
+        <w:ind w:left="6480" w:hanging="360"/>
+      </w:pPr>
+      <w:rPr>
+        <w:rFonts w:ascii="Wingdings" w:hAnsi="Wingdings" w:hint="default"/>
+      </w:rPr>
+    </w:lvl>
+  </w:abstractNum>
+  <w:abstractNum w:abstractNumId="6" w15:restartNumberingAfterBreak="0">
     <w:nsid w:val="2FF8008A"/>
     <w:multiLevelType w:val="hybridMultilevel"/>
     <w:tmpl w:val="AA6C6E9C"/>
@@ -7387,7 +8625,7 @@
       </w:pPr>
     </w:lvl>
   </w:abstractNum>
-  <w:abstractNum w:abstractNumId="5" w15:restartNumberingAfterBreak="0">
+  <w:abstractNum w:abstractNumId="7" w15:restartNumberingAfterBreak="0">
     <w:nsid w:val="32EC39D1"/>
     <w:multiLevelType w:val="hybridMultilevel"/>
     <w:tmpl w:val="AEC66416"/>
@@ -7500,7 +8738,7 @@
       </w:rPr>
     </w:lvl>
   </w:abstractNum>
-  <w:abstractNum w:abstractNumId="6" w15:restartNumberingAfterBreak="0">
+  <w:abstractNum w:abstractNumId="8" w15:restartNumberingAfterBreak="0">
     <w:nsid w:val="37D6590A"/>
     <w:multiLevelType w:val="hybridMultilevel"/>
     <w:tmpl w:val="29E0EAE6"/>
@@ -7613,7 +8851,7 @@
       </w:rPr>
     </w:lvl>
   </w:abstractNum>
-  <w:abstractNum w:abstractNumId="7" w15:restartNumberingAfterBreak="0">
+  <w:abstractNum w:abstractNumId="9" w15:restartNumberingAfterBreak="0">
     <w:nsid w:val="40AB2FAF"/>
     <w:multiLevelType w:val="hybridMultilevel"/>
     <w:tmpl w:val="0A1C38F8"/>
@@ -7726,7 +8964,7 @@
       </w:rPr>
     </w:lvl>
   </w:abstractNum>
-  <w:abstractNum w:abstractNumId="8" w15:restartNumberingAfterBreak="0">
+  <w:abstractNum w:abstractNumId="10" w15:restartNumberingAfterBreak="0">
     <w:nsid w:val="41E24C74"/>
     <w:multiLevelType w:val="hybridMultilevel"/>
     <w:tmpl w:val="651C7252"/>
@@ -7839,10 +9077,10 @@
       </w:rPr>
     </w:lvl>
   </w:abstractNum>
-  <w:abstractNum w:abstractNumId="9" w15:restartNumberingAfterBreak="0">
+  <w:abstractNum w:abstractNumId="11" w15:restartNumberingAfterBreak="0">
     <w:nsid w:val="4C870A01"/>
     <w:multiLevelType w:val="hybridMultilevel"/>
-    <w:tmpl w:val="ED1ABF5C"/>
+    <w:tmpl w:val="ED4ABEA4"/>
     <w:lvl w:ilvl="0" w:tplc="0409000B">
       <w:start w:val="1"/>
       <w:numFmt w:val="bullet"/>
@@ -7952,7 +9190,7 @@
       </w:rPr>
     </w:lvl>
   </w:abstractNum>
-  <w:abstractNum w:abstractNumId="10" w15:restartNumberingAfterBreak="0">
+  <w:abstractNum w:abstractNumId="12" w15:restartNumberingAfterBreak="0">
     <w:nsid w:val="55624AB9"/>
     <w:multiLevelType w:val="hybridMultilevel"/>
     <w:tmpl w:val="CC6E3894"/>
@@ -8065,7 +9303,7 @@
       </w:rPr>
     </w:lvl>
   </w:abstractNum>
-  <w:abstractNum w:abstractNumId="11" w15:restartNumberingAfterBreak="0">
+  <w:abstractNum w:abstractNumId="13" w15:restartNumberingAfterBreak="0">
     <w:nsid w:val="572F7853"/>
     <w:multiLevelType w:val="hybridMultilevel"/>
     <w:tmpl w:val="9C1EBBDC"/>
@@ -8178,7 +9416,7 @@
       </w:rPr>
     </w:lvl>
   </w:abstractNum>
-  <w:abstractNum w:abstractNumId="12" w15:restartNumberingAfterBreak="0">
+  <w:abstractNum w:abstractNumId="14" w15:restartNumberingAfterBreak="0">
     <w:nsid w:val="584A6165"/>
     <w:multiLevelType w:val="hybridMultilevel"/>
     <w:tmpl w:val="31B07C20"/>
@@ -8291,7 +9529,120 @@
       </w:rPr>
     </w:lvl>
   </w:abstractNum>
-  <w:abstractNum w:abstractNumId="13" w15:restartNumberingAfterBreak="0">
+  <w:abstractNum w:abstractNumId="15" w15:restartNumberingAfterBreak="0">
+    <w:nsid w:val="5B9F2C0B"/>
+    <w:multiLevelType w:val="hybridMultilevel"/>
+    <w:tmpl w:val="C896A0E6"/>
+    <w:lvl w:ilvl="0" w:tplc="0409000B">
+      <w:start w:val="1"/>
+      <w:numFmt w:val="bullet"/>
+      <w:lvlText w:val=""/>
+      <w:lvlJc w:val="left"/>
+      <w:pPr>
+        <w:ind w:left="720" w:hanging="360"/>
+      </w:pPr>
+      <w:rPr>
+        <w:rFonts w:ascii="Wingdings" w:hAnsi="Wingdings" w:hint="default"/>
+      </w:rPr>
+    </w:lvl>
+    <w:lvl w:ilvl="1" w:tplc="04090003" w:tentative="1">
+      <w:start w:val="1"/>
+      <w:numFmt w:val="bullet"/>
+      <w:lvlText w:val="o"/>
+      <w:lvlJc w:val="left"/>
+      <w:pPr>
+        <w:ind w:left="1440" w:hanging="360"/>
+      </w:pPr>
+      <w:rPr>
+        <w:rFonts w:ascii="Courier New" w:hAnsi="Courier New" w:cs="Courier New" w:hint="default"/>
+      </w:rPr>
+    </w:lvl>
+    <w:lvl w:ilvl="2" w:tplc="04090005" w:tentative="1">
+      <w:start w:val="1"/>
+      <w:numFmt w:val="bullet"/>
+      <w:lvlText w:val=""/>
+      <w:lvlJc w:val="left"/>
+      <w:pPr>
+        <w:ind w:left="2160" w:hanging="360"/>
+      </w:pPr>
+      <w:rPr>
+        <w:rFonts w:ascii="Wingdings" w:hAnsi="Wingdings" w:hint="default"/>
+      </w:rPr>
+    </w:lvl>
+    <w:lvl w:ilvl="3" w:tplc="04090001" w:tentative="1">
+      <w:start w:val="1"/>
+      <w:numFmt w:val="bullet"/>
+      <w:lvlText w:val=""/>
+      <w:lvlJc w:val="left"/>
+      <w:pPr>
+        <w:ind w:left="2880" w:hanging="360"/>
+      </w:pPr>
+      <w:rPr>
+        <w:rFonts w:ascii="Symbol" w:hAnsi="Symbol" w:hint="default"/>
+      </w:rPr>
+    </w:lvl>
+    <w:lvl w:ilvl="4" w:tplc="04090003" w:tentative="1">
+      <w:start w:val="1"/>
+      <w:numFmt w:val="bullet"/>
+      <w:lvlText w:val="o"/>
+      <w:lvlJc w:val="left"/>
+      <w:pPr>
+        <w:ind w:left="3600" w:hanging="360"/>
+      </w:pPr>
+      <w:rPr>
+        <w:rFonts w:ascii="Courier New" w:hAnsi="Courier New" w:cs="Courier New" w:hint="default"/>
+      </w:rPr>
+    </w:lvl>
+    <w:lvl w:ilvl="5" w:tplc="04090005" w:tentative="1">
+      <w:start w:val="1"/>
+      <w:numFmt w:val="bullet"/>
+      <w:lvlText w:val=""/>
+      <w:lvlJc w:val="left"/>
+      <w:pPr>
+        <w:ind w:left="4320" w:hanging="360"/>
+      </w:pPr>
+      <w:rPr>
+        <w:rFonts w:ascii="Wingdings" w:hAnsi="Wingdings" w:hint="default"/>
+      </w:rPr>
+    </w:lvl>
+    <w:lvl w:ilvl="6" w:tplc="04090001" w:tentative="1">
+      <w:start w:val="1"/>
+      <w:numFmt w:val="bullet"/>
+      <w:lvlText w:val=""/>
+      <w:lvlJc w:val="left"/>
+      <w:pPr>
+        <w:ind w:left="5040" w:hanging="360"/>
+      </w:pPr>
+      <w:rPr>
+        <w:rFonts w:ascii="Symbol" w:hAnsi="Symbol" w:hint="default"/>
+      </w:rPr>
+    </w:lvl>
+    <w:lvl w:ilvl="7" w:tplc="04090003" w:tentative="1">
+      <w:start w:val="1"/>
+      <w:numFmt w:val="bullet"/>
+      <w:lvlText w:val="o"/>
+      <w:lvlJc w:val="left"/>
+      <w:pPr>
+        <w:ind w:left="5760" w:hanging="360"/>
+      </w:pPr>
+      <w:rPr>
+        <w:rFonts w:ascii="Courier New" w:hAnsi="Courier New" w:cs="Courier New" w:hint="default"/>
+      </w:rPr>
+    </w:lvl>
+    <w:lvl w:ilvl="8" w:tplc="04090005" w:tentative="1">
+      <w:start w:val="1"/>
+      <w:numFmt w:val="bullet"/>
+      <w:lvlText w:val=""/>
+      <w:lvlJc w:val="left"/>
+      <w:pPr>
+        <w:ind w:left="6480" w:hanging="360"/>
+      </w:pPr>
+      <w:rPr>
+        <w:rFonts w:ascii="Wingdings" w:hAnsi="Wingdings" w:hint="default"/>
+      </w:rPr>
+    </w:lvl>
+  </w:abstractNum>
+  <w:abstractNum w:abstractNumId="16" w15:restartNumberingAfterBreak="0">
     <w:nsid w:val="5BD3696D"/>
     <w:multiLevelType w:val="hybridMultilevel"/>
     <w:tmpl w:val="7FCE9B96"/>
@@ -8377,7 +9728,7 @@
       </w:pPr>
     </w:lvl>
   </w:abstractNum>
-  <w:abstractNum w:abstractNumId="14" w15:restartNumberingAfterBreak="0">
+  <w:abstractNum w:abstractNumId="17" w15:restartNumberingAfterBreak="0">
     <w:nsid w:val="5D0A151C"/>
     <w:multiLevelType w:val="hybridMultilevel"/>
     <w:tmpl w:val="F17CDE12"/>
@@ -8490,10 +9841,10 @@
       </w:rPr>
     </w:lvl>
   </w:abstractNum>
-  <w:abstractNum w:abstractNumId="15" w15:restartNumberingAfterBreak="0">
+  <w:abstractNum w:abstractNumId="18" w15:restartNumberingAfterBreak="0">
     <w:nsid w:val="60305FF7"/>
     <w:multiLevelType w:val="hybridMultilevel"/>
-    <w:tmpl w:val="A27050A2"/>
+    <w:tmpl w:val="89726E54"/>
     <w:lvl w:ilvl="0" w:tplc="0409000F">
       <w:start w:val="1"/>
       <w:numFmt w:val="decimal"/>
@@ -8576,14 +9927,353 @@
       </w:pPr>
     </w:lvl>
   </w:abstractNum>
+  <w:abstractNum w:abstractNumId="19" w15:restartNumberingAfterBreak="0">
+    <w:nsid w:val="71DA7588"/>
+    <w:multiLevelType w:val="hybridMultilevel"/>
+    <w:tmpl w:val="7F186152"/>
+    <w:lvl w:ilvl="0" w:tplc="0409000D">
+      <w:start w:val="1"/>
+      <w:numFmt w:val="bullet"/>
+      <w:lvlText w:val=""/>
+      <w:lvlJc w:val="left"/>
+      <w:pPr>
+        <w:ind w:left="1440" w:hanging="360"/>
+      </w:pPr>
+      <w:rPr>
+        <w:rFonts w:ascii="Wingdings" w:hAnsi="Wingdings" w:hint="default"/>
+      </w:rPr>
+    </w:lvl>
+    <w:lvl w:ilvl="1" w:tplc="04090003" w:tentative="1">
+      <w:start w:val="1"/>
+      <w:numFmt w:val="bullet"/>
+      <w:lvlText w:val="o"/>
+      <w:lvlJc w:val="left"/>
+      <w:pPr>
+        <w:ind w:left="2160" w:hanging="360"/>
+      </w:pPr>
+      <w:rPr>
+        <w:rFonts w:ascii="Courier New" w:hAnsi="Courier New" w:cs="Courier New" w:hint="default"/>
+      </w:rPr>
+    </w:lvl>
+    <w:lvl w:ilvl="2" w:tplc="04090005" w:tentative="1">
+      <w:start w:val="1"/>
+      <w:numFmt w:val="bullet"/>
+      <w:lvlText w:val=""/>
+      <w:lvlJc w:val="left"/>
+      <w:pPr>
+        <w:ind w:left="2880" w:hanging="360"/>
+      </w:pPr>
+      <w:rPr>
+        <w:rFonts w:ascii="Wingdings" w:hAnsi="Wingdings" w:hint="default"/>
+      </w:rPr>
+    </w:lvl>
+    <w:lvl w:ilvl="3" w:tplc="04090001" w:tentative="1">
+      <w:start w:val="1"/>
+      <w:numFmt w:val="bullet"/>
+      <w:lvlText w:val=""/>
+      <w:lvlJc w:val="left"/>
+      <w:pPr>
+        <w:ind w:left="3600" w:hanging="360"/>
+      </w:pPr>
+      <w:rPr>
+        <w:rFonts w:ascii="Symbol" w:hAnsi="Symbol" w:hint="default"/>
+      </w:rPr>
+    </w:lvl>
+    <w:lvl w:ilvl="4" w:tplc="04090003" w:tentative="1">
+      <w:start w:val="1"/>
+      <w:numFmt w:val="bullet"/>
+      <w:lvlText w:val="o"/>
+      <w:lvlJc w:val="left"/>
+      <w:pPr>
+        <w:ind w:left="4320" w:hanging="360"/>
+      </w:pPr>
+      <w:rPr>
+        <w:rFonts w:ascii="Courier New" w:hAnsi="Courier New" w:cs="Courier New" w:hint="default"/>
+      </w:rPr>
+    </w:lvl>
+    <w:lvl w:ilvl="5" w:tplc="04090005" w:tentative="1">
+      <w:start w:val="1"/>
+      <w:numFmt w:val="bullet"/>
+      <w:lvlText w:val=""/>
+      <w:lvlJc w:val="left"/>
+      <w:pPr>
+        <w:ind w:left="5040" w:hanging="360"/>
+      </w:pPr>
+      <w:rPr>
+        <w:rFonts w:ascii="Wingdings" w:hAnsi="Wingdings" w:hint="default"/>
+      </w:rPr>
+    </w:lvl>
+    <w:lvl w:ilvl="6" w:tplc="04090001" w:tentative="1">
+      <w:start w:val="1"/>
+      <w:numFmt w:val="bullet"/>
+      <w:lvlText w:val=""/>
+      <w:lvlJc w:val="left"/>
+      <w:pPr>
+        <w:ind w:left="5760" w:hanging="360"/>
+      </w:pPr>
+      <w:rPr>
+        <w:rFonts w:ascii="Symbol" w:hAnsi="Symbol" w:hint="default"/>
+      </w:rPr>
+    </w:lvl>
+    <w:lvl w:ilvl="7" w:tplc="04090003" w:tentative="1">
+      <w:start w:val="1"/>
+      <w:numFmt w:val="bullet"/>
+      <w:lvlText w:val="o"/>
+      <w:lvlJc w:val="left"/>
+      <w:pPr>
+        <w:ind w:left="6480" w:hanging="360"/>
+      </w:pPr>
+      <w:rPr>
+        <w:rFonts w:ascii="Courier New" w:hAnsi="Courier New" w:cs="Courier New" w:hint="default"/>
+      </w:rPr>
+    </w:lvl>
+    <w:lvl w:ilvl="8" w:tplc="04090005" w:tentative="1">
+      <w:start w:val="1"/>
+      <w:numFmt w:val="bullet"/>
+      <w:lvlText w:val=""/>
+      <w:lvlJc w:val="left"/>
+      <w:pPr>
+        <w:ind w:left="7200" w:hanging="360"/>
+      </w:pPr>
+      <w:rPr>
+        <w:rFonts w:ascii="Wingdings" w:hAnsi="Wingdings" w:hint="default"/>
+      </w:rPr>
+    </w:lvl>
+  </w:abstractNum>
+  <w:abstractNum w:abstractNumId="20" w15:restartNumberingAfterBreak="0">
+    <w:nsid w:val="752A24F3"/>
+    <w:multiLevelType w:val="hybridMultilevel"/>
+    <w:tmpl w:val="912600D2"/>
+    <w:lvl w:ilvl="0" w:tplc="04090009">
+      <w:start w:val="1"/>
+      <w:numFmt w:val="bullet"/>
+      <w:lvlText w:val=""/>
+      <w:lvlJc w:val="left"/>
+      <w:pPr>
+        <w:ind w:left="720" w:hanging="360"/>
+      </w:pPr>
+      <w:rPr>
+        <w:rFonts w:ascii="Wingdings" w:hAnsi="Wingdings" w:hint="default"/>
+      </w:rPr>
+    </w:lvl>
+    <w:lvl w:ilvl="1" w:tplc="04090003" w:tentative="1">
+      <w:start w:val="1"/>
+      <w:numFmt w:val="bullet"/>
+      <w:lvlText w:val="o"/>
+      <w:lvlJc w:val="left"/>
+      <w:pPr>
+        <w:ind w:left="1440" w:hanging="360"/>
+      </w:pPr>
+      <w:rPr>
+        <w:rFonts w:ascii="Courier New" w:hAnsi="Courier New" w:cs="Courier New" w:hint="default"/>
+      </w:rPr>
+    </w:lvl>
+    <w:lvl w:ilvl="2" w:tplc="04090005" w:tentative="1">
+      <w:start w:val="1"/>
+      <w:numFmt w:val="bullet"/>
+      <w:lvlText w:val=""/>
+      <w:lvlJc w:val="left"/>
+      <w:pPr>
+        <w:ind w:left="2160" w:hanging="360"/>
+      </w:pPr>
+      <w:rPr>
+        <w:rFonts w:ascii="Wingdings" w:hAnsi="Wingdings" w:hint="default"/>
+      </w:rPr>
+    </w:lvl>
+    <w:lvl w:ilvl="3" w:tplc="04090001" w:tentative="1">
+      <w:start w:val="1"/>
+      <w:numFmt w:val="bullet"/>
+      <w:lvlText w:val=""/>
+      <w:lvlJc w:val="left"/>
+      <w:pPr>
+        <w:ind w:left="2880" w:hanging="360"/>
+      </w:pPr>
+      <w:rPr>
+        <w:rFonts w:ascii="Symbol" w:hAnsi="Symbol" w:hint="default"/>
+      </w:rPr>
+    </w:lvl>
+    <w:lvl w:ilvl="4" w:tplc="04090003" w:tentative="1">
+      <w:start w:val="1"/>
+      <w:numFmt w:val="bullet"/>
+      <w:lvlText w:val="o"/>
+      <w:lvlJc w:val="left"/>
+      <w:pPr>
+        <w:ind w:left="3600" w:hanging="360"/>
+      </w:pPr>
+      <w:rPr>
+        <w:rFonts w:ascii="Courier New" w:hAnsi="Courier New" w:cs="Courier New" w:hint="default"/>
+      </w:rPr>
+    </w:lvl>
+    <w:lvl w:ilvl="5" w:tplc="04090005" w:tentative="1">
+      <w:start w:val="1"/>
+      <w:numFmt w:val="bullet"/>
+      <w:lvlText w:val=""/>
+      <w:lvlJc w:val="left"/>
+      <w:pPr>
+        <w:ind w:left="4320" w:hanging="360"/>
+      </w:pPr>
+      <w:rPr>
+        <w:rFonts w:ascii="Wingdings" w:hAnsi="Wingdings" w:hint="default"/>
+      </w:rPr>
+    </w:lvl>
+    <w:lvl w:ilvl="6" w:tplc="04090001" w:tentative="1">
+      <w:start w:val="1"/>
+      <w:numFmt w:val="bullet"/>
+      <w:lvlText w:val=""/>
+      <w:lvlJc w:val="left"/>
+      <w:pPr>
+        <w:ind w:left="5040" w:hanging="360"/>
+      </w:pPr>
+      <w:rPr>
+        <w:rFonts w:ascii="Symbol" w:hAnsi="Symbol" w:hint="default"/>
+      </w:rPr>
+    </w:lvl>
+    <w:lvl w:ilvl="7" w:tplc="04090003" w:tentative="1">
+      <w:start w:val="1"/>
+      <w:numFmt w:val="bullet"/>
+      <w:lvlText w:val="o"/>
+      <w:lvlJc w:val="left"/>
+      <w:pPr>
+        <w:ind w:left="5760" w:hanging="360"/>
+      </w:pPr>
+      <w:rPr>
+        <w:rFonts w:ascii="Courier New" w:hAnsi="Courier New" w:cs="Courier New" w:hint="default"/>
+      </w:rPr>
+    </w:lvl>
+    <w:lvl w:ilvl="8" w:tplc="04090005" w:tentative="1">
+      <w:start w:val="1"/>
+      <w:numFmt w:val="bullet"/>
+      <w:lvlText w:val=""/>
+      <w:lvlJc w:val="left"/>
+      <w:pPr>
+        <w:ind w:left="6480" w:hanging="360"/>
+      </w:pPr>
+      <w:rPr>
+        <w:rFonts w:ascii="Wingdings" w:hAnsi="Wingdings" w:hint="default"/>
+      </w:rPr>
+    </w:lvl>
+  </w:abstractNum>
+  <w:abstractNum w:abstractNumId="21" w15:restartNumberingAfterBreak="0">
+    <w:nsid w:val="7BDB5D67"/>
+    <w:multiLevelType w:val="hybridMultilevel"/>
+    <w:tmpl w:val="B08A303E"/>
+    <w:lvl w:ilvl="0" w:tplc="04090001">
+      <w:start w:val="1"/>
+      <w:numFmt w:val="bullet"/>
+      <w:lvlText w:val=""/>
+      <w:lvlJc w:val="left"/>
+      <w:pPr>
+        <w:ind w:left="720" w:hanging="360"/>
+      </w:pPr>
+      <w:rPr>
+        <w:rFonts w:ascii="Symbol" w:hAnsi="Symbol" w:hint="default"/>
+      </w:rPr>
+    </w:lvl>
+    <w:lvl w:ilvl="1" w:tplc="04090003" w:tentative="1">
+      <w:start w:val="1"/>
+      <w:numFmt w:val="bullet"/>
+      <w:lvlText w:val="o"/>
+      <w:lvlJc w:val="left"/>
+      <w:pPr>
+        <w:ind w:left="1440" w:hanging="360"/>
+      </w:pPr>
+      <w:rPr>
+        <w:rFonts w:ascii="Courier New" w:hAnsi="Courier New" w:cs="Courier New" w:hint="default"/>
+      </w:rPr>
+    </w:lvl>
+    <w:lvl w:ilvl="2" w:tplc="04090005" w:tentative="1">
+      <w:start w:val="1"/>
+      <w:numFmt w:val="bullet"/>
+      <w:lvlText w:val=""/>
+      <w:lvlJc w:val="left"/>
+      <w:pPr>
+        <w:ind w:left="2160" w:hanging="360"/>
+      </w:pPr>
+      <w:rPr>
+        <w:rFonts w:ascii="Wingdings" w:hAnsi="Wingdings" w:hint="default"/>
+      </w:rPr>
+    </w:lvl>
+    <w:lvl w:ilvl="3" w:tplc="04090001" w:tentative="1">
+      <w:start w:val="1"/>
+      <w:numFmt w:val="bullet"/>
+      <w:lvlText w:val=""/>
+      <w:lvlJc w:val="left"/>
+      <w:pPr>
+        <w:ind w:left="2880" w:hanging="360"/>
+      </w:pPr>
+      <w:rPr>
+        <w:rFonts w:ascii="Symbol" w:hAnsi="Symbol" w:hint="default"/>
+      </w:rPr>
+    </w:lvl>
+    <w:lvl w:ilvl="4" w:tplc="04090003" w:tentative="1">
+      <w:start w:val="1"/>
+      <w:numFmt w:val="bullet"/>
+      <w:lvlText w:val="o"/>
+      <w:lvlJc w:val="left"/>
+      <w:pPr>
+        <w:ind w:left="3600" w:hanging="360"/>
+      </w:pPr>
+      <w:rPr>
+        <w:rFonts w:ascii="Courier New" w:hAnsi="Courier New" w:cs="Courier New" w:hint="default"/>
+      </w:rPr>
+    </w:lvl>
+    <w:lvl w:ilvl="5" w:tplc="04090005" w:tentative="1">
+      <w:start w:val="1"/>
+      <w:numFmt w:val="bullet"/>
+      <w:lvlText w:val=""/>
+      <w:lvlJc w:val="left"/>
+      <w:pPr>
+        <w:ind w:left="4320" w:hanging="360"/>
+      </w:pPr>
+      <w:rPr>
+        <w:rFonts w:ascii="Wingdings" w:hAnsi="Wingdings" w:hint="default"/>
+      </w:rPr>
+    </w:lvl>
+    <w:lvl w:ilvl="6" w:tplc="04090001" w:tentative="1">
+      <w:start w:val="1"/>
+      <w:numFmt w:val="bullet"/>
+      <w:lvlText w:val=""/>
+      <w:lvlJc w:val="left"/>
+      <w:pPr>
+        <w:ind w:left="5040" w:hanging="360"/>
+      </w:pPr>
+      <w:rPr>
+        <w:rFonts w:ascii="Symbol" w:hAnsi="Symbol" w:hint="default"/>
+      </w:rPr>
+    </w:lvl>
+    <w:lvl w:ilvl="7" w:tplc="04090003" w:tentative="1">
+      <w:start w:val="1"/>
+      <w:numFmt w:val="bullet"/>
+      <w:lvlText w:val="o"/>
+      <w:lvlJc w:val="left"/>
+      <w:pPr>
+        <w:ind w:left="5760" w:hanging="360"/>
+      </w:pPr>
+      <w:rPr>
+        <w:rFonts w:ascii="Courier New" w:hAnsi="Courier New" w:cs="Courier New" w:hint="default"/>
+      </w:rPr>
+    </w:lvl>
+    <w:lvl w:ilvl="8" w:tplc="04090005" w:tentative="1">
+      <w:start w:val="1"/>
+      <w:numFmt w:val="bullet"/>
+      <w:lvlText w:val=""/>
+      <w:lvlJc w:val="left"/>
+      <w:pPr>
+        <w:ind w:left="6480" w:hanging="360"/>
+      </w:pPr>
+      <w:rPr>
+        <w:rFonts w:ascii="Wingdings" w:hAnsi="Wingdings" w:hint="default"/>
+      </w:rPr>
+    </w:lvl>
+  </w:abstractNum>
   <w:num w:numId="1">
-    <w:abstractNumId w:val="11"/>
+    <w:abstractNumId w:val="13"/>
   </w:num>
   <w:num w:numId="2">
-    <w:abstractNumId w:val="4"/>
+    <w:abstractNumId w:val="6"/>
   </w:num>
   <w:num w:numId="3">
-    <w:abstractNumId w:val="12"/>
+    <w:abstractNumId w:val="14"/>
   </w:num>
   <w:num w:numId="4">
     <w:abstractNumId w:val="2"/>
@@ -8592,37 +10282,55 @@
     <w:abstractNumId w:val="0"/>
   </w:num>
   <w:num w:numId="6">
-    <w:abstractNumId w:val="13"/>
+    <w:abstractNumId w:val="16"/>
   </w:num>
   <w:num w:numId="7">
-    <w:abstractNumId w:val="9"/>
+    <w:abstractNumId w:val="11"/>
   </w:num>
   <w:num w:numId="8">
+    <w:abstractNumId w:val="10"/>
+  </w:num>
+  <w:num w:numId="9">
+    <w:abstractNumId w:val="7"/>
+  </w:num>
+  <w:num w:numId="10">
+    <w:abstractNumId w:val="18"/>
+  </w:num>
+  <w:num w:numId="11">
     <w:abstractNumId w:val="8"/>
   </w:num>
-  <w:num w:numId="9">
-    <w:abstractNumId w:val="5"/>
-  </w:num>
-  <w:num w:numId="10">
-    <w:abstractNumId w:val="15"/>
-  </w:num>
-  <w:num w:numId="11">
-    <w:abstractNumId w:val="6"/>
-  </w:num>
   <w:num w:numId="12">
-    <w:abstractNumId w:val="14"/>
+    <w:abstractNumId w:val="17"/>
   </w:num>
   <w:num w:numId="13">
-    <w:abstractNumId w:val="7"/>
+    <w:abstractNumId w:val="9"/>
   </w:num>
   <w:num w:numId="14">
     <w:abstractNumId w:val="1"/>
   </w:num>
   <w:num w:numId="15">
-    <w:abstractNumId w:val="10"/>
+    <w:abstractNumId w:val="12"/>
   </w:num>
   <w:num w:numId="16">
+    <w:abstractNumId w:val="4"/>
+  </w:num>
+  <w:num w:numId="17">
+    <w:abstractNumId w:val="20"/>
+  </w:num>
+  <w:num w:numId="18">
+    <w:abstractNumId w:val="21"/>
+  </w:num>
+  <w:num w:numId="19">
     <w:abstractNumId w:val="3"/>
+  </w:num>
+  <w:num w:numId="20">
+    <w:abstractNumId w:val="19"/>
+  </w:num>
+  <w:num w:numId="21">
+    <w:abstractNumId w:val="15"/>
+  </w:num>
+  <w:num w:numId="22">
+    <w:abstractNumId w:val="5"/>
   </w:num>
 </w:numbering>
 </file>

</xml_diff>